<commit_message>
Cambié las imágenes por capturas del celular, las puse en linea debajo del texto. Funcionalidad del productor terminada, tabla de contenido actualizada.
</commit_message>
<xml_diff>
--- a/Tabla de contenido.docx
+++ b/Tabla de contenido.docx
@@ -5,7 +5,11 @@
     <w:sdt>
       <w:sdtPr>
         <w:rPr>
-          <w:lang w:val="es-ES"/>
+          <w:rFonts w:asciiTheme="minorHAnsi" w:eastAsiaTheme="minorHAnsi" w:hAnsiTheme="minorHAnsi" w:cstheme="minorBidi"/>
+          <w:color w:val="auto"/>
+          <w:sz w:val="22"/>
+          <w:szCs w:val="22"/>
+          <w:lang w:val="es-ES" w:eastAsia="en-US"/>
         </w:rPr>
         <w:id w:val="-53471067"/>
         <w:docPartObj>
@@ -13,15 +17,7 @@
           <w:docPartUnique/>
         </w:docPartObj>
       </w:sdtPr>
-      <w:sdtEndPr>
-        <w:rPr>
-          <w:rFonts w:asciiTheme="minorHAnsi" w:eastAsiaTheme="minorHAnsi" w:hAnsiTheme="minorHAnsi" w:cstheme="minorBidi"/>
-          <w:color w:val="auto"/>
-          <w:sz w:val="22"/>
-          <w:szCs w:val="22"/>
-          <w:lang w:eastAsia="en-US"/>
-        </w:rPr>
-      </w:sdtEndPr>
+      <w:sdtEndPr/>
       <w:sdtContent>
         <w:p>
           <w:pPr>
@@ -244,7 +240,105 @@
             </w:rPr>
           </w:pPr>
           <w:r>
-            <w:t xml:space="preserve">    Base de Datos</w:t>
+            <w:t xml:space="preserve">    Base de Datos   </w:t>
+          </w:r>
+          <w:r>
+            <w:ptab w:relativeTo="margin" w:alignment="right" w:leader="dot"/>
+          </w:r>
+          <w:r>
+            <w:rPr>
+              <w:b/>
+              <w:lang w:val="es-ES"/>
+            </w:rPr>
+            <w:t>2</w:t>
+          </w:r>
+        </w:p>
+        <w:p>
+          <w:pPr>
+            <w:pStyle w:val="TDC1"/>
+            <w:rPr>
+              <w:b/>
+              <w:bCs/>
+              <w:lang w:val="es-ES"/>
+            </w:rPr>
+          </w:pPr>
+          <w:r>
+            <w:rPr>
+              <w:b/>
+              <w:bCs/>
+            </w:rPr>
+            <w:t>Aspectos importantes a tener en cuenta</w:t>
+          </w:r>
+          <w:r>
+            <w:ptab w:relativeTo="margin" w:alignment="right" w:leader="dot"/>
+          </w:r>
+          <w:r>
+            <w:rPr>
+              <w:b/>
+              <w:bCs/>
+              <w:lang w:val="es-ES"/>
+            </w:rPr>
+            <w:t>3</w:t>
+          </w:r>
+        </w:p>
+        <w:p>
+          <w:pPr>
+            <w:pStyle w:val="TDC1"/>
+            <w:rPr>
+              <w:b/>
+              <w:bCs/>
+              <w:lang w:val="es-ES"/>
+            </w:rPr>
+          </w:pPr>
+          <w:r>
+            <w:rPr>
+              <w:b/>
+              <w:bCs/>
+            </w:rPr>
+            <w:t>Roles de Usuario</w:t>
+          </w:r>
+          <w:r>
+            <w:ptab w:relativeTo="margin" w:alignment="right" w:leader="dot"/>
+          </w:r>
+          <w:r>
+            <w:rPr>
+              <w:b/>
+              <w:bCs/>
+              <w:lang w:val="es-ES"/>
+            </w:rPr>
+            <w:t>4</w:t>
+          </w:r>
+        </w:p>
+        <w:p>
+          <w:pPr>
+            <w:rPr>
+              <w:b/>
+              <w:lang w:val="es-ES"/>
+            </w:rPr>
+          </w:pPr>
+          <w:r>
+            <w:t xml:space="preserve">    Usuario Técnico   </w:t>
+          </w:r>
+          <w:r>
+            <w:ptab w:relativeTo="margin" w:alignment="right" w:leader="dot"/>
+          </w:r>
+          <w:r>
+            <w:rPr>
+              <w:b/>
+              <w:lang w:val="es-ES"/>
+            </w:rPr>
+            <w:t>4</w:t>
+          </w:r>
+        </w:p>
+        <w:p>
+          <w:pPr>
+            <w:rPr>
+              <w:b/>
+              <w:lang w:val="es-ES"/>
+            </w:rPr>
+          </w:pPr>
+          <w:r>
+            <w:t xml:space="preserve">    Usuario Administrador</w:t>
           </w:r>
           <w:r>
             <w:t xml:space="preserve">   </w:t>
@@ -257,7 +351,7 @@
               <w:b/>
               <w:lang w:val="es-ES"/>
             </w:rPr>
-            <w:t>2</w:t>
+            <w:t>4</w:t>
           </w:r>
         </w:p>
         <w:p>
@@ -272,20 +366,25 @@
           <w:r>
             <w:rPr>
               <w:b/>
-              <w:bCs/>
-            </w:rPr>
-            <w:t>Aspectos importantes a tener en cuenta</w:t>
-          </w:r>
-          <w:r>
-            <w:ptab w:relativeTo="margin" w:alignment="right" w:leader="dot"/>
-          </w:r>
-          <w:r>
-            <w:rPr>
-              <w:b/>
-              <w:bCs/>
-              <w:lang w:val="es-ES"/>
-            </w:rPr>
-            <w:t>3</w:t>
+            </w:rPr>
+            <w:t>Funcionalidades del r</w:t>
+          </w:r>
+          <w:r>
+            <w:rPr>
+              <w:b/>
+            </w:rPr>
+            <w:t>ol Técnico</w:t>
+          </w:r>
+          <w:r>
+            <w:ptab w:relativeTo="margin" w:alignment="right" w:leader="dot"/>
+          </w:r>
+          <w:r>
+            <w:rPr>
+              <w:b/>
+              <w:bCs/>
+              <w:lang w:val="es-ES"/>
+            </w:rPr>
+            <w:t>5</w:t>
           </w:r>
         </w:p>
         <w:p>
@@ -299,85 +398,15 @@
           </w:pPr>
           <w:r>
             <w:rPr>
-              <w:b/>
-              <w:bCs/>
-            </w:rPr>
-            <w:t>Roles de Usuario</w:t>
-          </w:r>
-          <w:r>
-            <w:ptab w:relativeTo="margin" w:alignment="right" w:leader="dot"/>
-          </w:r>
-          <w:r>
-            <w:rPr>
-              <w:b/>
-              <w:bCs/>
-              <w:lang w:val="es-ES"/>
-            </w:rPr>
-            <w:t>4</w:t>
-          </w:r>
-        </w:p>
-        <w:p>
-          <w:pPr>
-            <w:rPr>
-              <w:b/>
-              <w:lang w:val="es-ES"/>
-            </w:rPr>
-          </w:pPr>
-          <w:r>
-            <w:t xml:space="preserve">    Usuario Técnico</w:t>
-          </w:r>
-          <w:r>
+              <w:lang w:val="es-ES"/>
+            </w:rPr>
             <w:t xml:space="preserve">   </w:t>
           </w:r>
           <w:r>
-            <w:ptab w:relativeTo="margin" w:alignment="right" w:leader="dot"/>
-          </w:r>
-          <w:r>
-            <w:rPr>
-              <w:b/>
-              <w:lang w:val="es-ES"/>
-            </w:rPr>
-            <w:t>4</w:t>
-          </w:r>
-        </w:p>
-        <w:p>
-          <w:pPr>
-            <w:rPr>
-              <w:b/>
-              <w:lang w:val="es-ES"/>
-            </w:rPr>
-          </w:pPr>
-          <w:r>
-            <w:t xml:space="preserve">    Usuario Administrador</w:t>
-          </w:r>
-          <w:r>
-            <w:t xml:space="preserve">   </w:t>
-          </w:r>
-          <w:r>
-            <w:ptab w:relativeTo="margin" w:alignment="right" w:leader="dot"/>
-          </w:r>
-          <w:r>
-            <w:rPr>
-              <w:b/>
-              <w:lang w:val="es-ES"/>
-            </w:rPr>
-            <w:t>4</w:t>
-          </w:r>
-        </w:p>
-        <w:p>
-          <w:pPr>
-            <w:pStyle w:val="TDC1"/>
-            <w:rPr>
-              <w:b/>
-              <w:bCs/>
-              <w:lang w:val="es-ES"/>
-            </w:rPr>
-          </w:pPr>
-          <w:r>
-            <w:rPr>
-              <w:b/>
-            </w:rPr>
-            <w:t>Funcionalidades del Rol Técnico</w:t>
+            <w:rPr>
+              <w:bCs/>
+            </w:rPr>
+            <w:t>Aplicativo Android</w:t>
           </w:r>
           <w:r>
             <w:ptab w:relativeTo="margin" w:alignment="right" w:leader="dot"/>
@@ -393,39 +422,6 @@
         </w:p>
         <w:p>
           <w:pPr>
-            <w:pStyle w:val="TDC1"/>
-            <w:rPr>
-              <w:b/>
-              <w:bCs/>
-              <w:lang w:val="es-ES"/>
-            </w:rPr>
-          </w:pPr>
-          <w:r>
-            <w:rPr>
-              <w:lang w:val="es-ES"/>
-            </w:rPr>
-            <w:t xml:space="preserve">   </w:t>
-          </w:r>
-          <w:r>
-            <w:rPr>
-              <w:bCs/>
-            </w:rPr>
-            <w:t>Aplicativo Android</w:t>
-          </w:r>
-          <w:r>
-            <w:ptab w:relativeTo="margin" w:alignment="right" w:leader="dot"/>
-          </w:r>
-          <w:r>
-            <w:rPr>
-              <w:b/>
-              <w:bCs/>
-              <w:lang w:val="es-ES"/>
-            </w:rPr>
-            <w:t>5</w:t>
-          </w:r>
-        </w:p>
-        <w:p>
-          <w:pPr>
             <w:rPr>
               <w:lang w:val="es-ES" w:eastAsia="es-CO"/>
             </w:rPr>
@@ -437,10 +433,7 @@
             <w:t xml:space="preserve">       </w:t>
           </w:r>
           <w:r>
-            <w:t>Iniciar sesión</w:t>
-          </w:r>
-          <w:r>
-            <w:t xml:space="preserve">   </w:t>
+            <w:t xml:space="preserve">Iniciar sesión   </w:t>
           </w:r>
           <w:r>
             <w:ptab w:relativeTo="margin" w:alignment="right" w:leader="dot"/>
@@ -543,10 +536,7 @@
             <w:t xml:space="preserve"> </w:t>
           </w:r>
           <w:r>
-            <w:t>Gestión de Productores</w:t>
-          </w:r>
-          <w:r>
-            <w:t xml:space="preserve">   </w:t>
+            <w:t xml:space="preserve">Gestión de Productores   </w:t>
           </w:r>
           <w:r>
             <w:ptab w:relativeTo="margin" w:alignment="right" w:leader="dot"/>
@@ -621,10 +611,7 @@
             <w:t xml:space="preserve">  </w:t>
           </w:r>
           <w:r>
-            <w:t>Registrar un nuevo productor</w:t>
-          </w:r>
-          <w:r>
-            <w:t xml:space="preserve">   </w:t>
+            <w:t xml:space="preserve">Registrar un nuevo productor   </w:t>
           </w:r>
           <w:r>
             <w:ptab w:relativeTo="margin" w:alignment="right" w:leader="dot"/>
@@ -640,18 +627,11 @@
           <w:pPr>
             <w:rPr>
               <w:b/>
-              <w:lang w:val="es-ES"/>
             </w:rPr>
           </w:pPr>
           <w:r>
             <w:tab/>
-            <w:t xml:space="preserve">        </w:t>
-          </w:r>
-          <w:r>
-            <w:t>Actualizar datos de un</w:t>
-          </w:r>
-          <w:r>
-            <w:t xml:space="preserve"> productor   </w:t>
+            <w:t xml:space="preserve">        Actualizar datos de un productor   </w:t>
           </w:r>
           <w:r>
             <w:ptab w:relativeTo="margin" w:alignment="right" w:leader="dot"/>
@@ -661,6 +641,30 @@
               <w:b/>
             </w:rPr>
             <w:t>10</w:t>
+          </w:r>
+        </w:p>
+        <w:p>
+          <w:pPr>
+            <w:ind w:left="708"/>
+            <w:rPr>
+              <w:b/>
+              <w:lang w:val="es-ES"/>
+            </w:rPr>
+          </w:pPr>
+          <w:r>
+            <w:t xml:space="preserve">        Ver historial de actualización</w:t>
+          </w:r>
+          <w:r>
+            <w:t xml:space="preserve"> de un productor   </w:t>
+          </w:r>
+          <w:r>
+            <w:ptab w:relativeTo="margin" w:alignment="right" w:leader="dot"/>
+          </w:r>
+          <w:r>
+            <w:rPr>
+              <w:b/>
+            </w:rPr>
+            <w:t>11</w:t>
           </w:r>
         </w:p>
         <w:bookmarkStart w:id="0" w:name="_GoBack" w:displacedByCustomXml="next"/>
@@ -1207,519 +1211,6 @@
 </w:styles>
 </file>
 
-<file path=word/glossary/document.xml><?xml version="1.0" encoding="utf-8"?>
-<w:glossaryDocument xmlns:wpc="http://schemas.microsoft.com/office/word/2010/wordprocessingCanvas" xmlns:cx="http://schemas.microsoft.com/office/drawing/2014/chartex" xmlns:mc="http://schemas.openxmlformats.org/markup-compatibility/2006" xmlns:o="urn:schemas-microsoft-com:office:office" xmlns:r="http://schemas.openxmlformats.org/officeDocument/2006/relationships" xmlns:m="http://schemas.openxmlformats.org/officeDocument/2006/math" xmlns:v="urn:schemas-microsoft-com:vml" xmlns:wp14="http://schemas.microsoft.com/office/word/2010/wordprocessingDrawing" xmlns:wp="http://schemas.openxmlformats.org/drawingml/2006/wordprocessingDrawing" xmlns:w10="urn:schemas-microsoft-com:office:word" xmlns:w="http://schemas.openxmlformats.org/wordprocessingml/2006/main" xmlns:w14="http://schemas.microsoft.com/office/word/2010/wordml" xmlns:w15="http://schemas.microsoft.com/office/word/2012/wordml" xmlns:w16se="http://schemas.microsoft.com/office/word/2015/wordml/symex" xmlns:wpg="http://schemas.microsoft.com/office/word/2010/wordprocessingGroup" xmlns:wpi="http://schemas.microsoft.com/office/word/2010/wordprocessingInk" xmlns:wne="http://schemas.microsoft.com/office/word/2006/wordml" xmlns:wps="http://schemas.microsoft.com/office/word/2010/wordprocessingShape" mc:Ignorable="w14 w15 w16se wp14"/>
-</file>
-
-<file path=word/glossary/fontTable.xml><?xml version="1.0" encoding="utf-8"?>
-<w:fonts xmlns:mc="http://schemas.openxmlformats.org/markup-compatibility/2006" xmlns:r="http://schemas.openxmlformats.org/officeDocument/2006/relationships" xmlns:w="http://schemas.openxmlformats.org/wordprocessingml/2006/main" xmlns:w14="http://schemas.microsoft.com/office/word/2010/wordml" xmlns:w15="http://schemas.microsoft.com/office/word/2012/wordml" xmlns:w16se="http://schemas.microsoft.com/office/word/2015/wordml/symex" mc:Ignorable="w14 w15 w16se">
-  <w:font w:name="Calibri">
-    <w:panose1 w:val="020F0502020204030204"/>
-    <w:charset w:val="00"/>
-    <w:family w:val="swiss"/>
-    <w:pitch w:val="variable"/>
-    <w:sig w:usb0="E00002FF" w:usb1="4000ACFF" w:usb2="00000001" w:usb3="00000000" w:csb0="0000019F" w:csb1="00000000"/>
-  </w:font>
-  <w:font w:name="Times New Roman">
-    <w:panose1 w:val="02020603050405020304"/>
-    <w:charset w:val="00"/>
-    <w:family w:val="roman"/>
-    <w:pitch w:val="variable"/>
-    <w:sig w:usb0="E0002AFF" w:usb1="C0007843" w:usb2="00000009" w:usb3="00000000" w:csb0="000001FF" w:csb1="00000000"/>
-  </w:font>
-  <w:font w:name="Calibri Light">
-    <w:panose1 w:val="020F0302020204030204"/>
-    <w:charset w:val="00"/>
-    <w:family w:val="swiss"/>
-    <w:pitch w:val="variable"/>
-    <w:sig w:usb0="A00002EF" w:usb1="4000207B" w:usb2="00000000" w:usb3="00000000" w:csb0="0000019F" w:csb1="00000000"/>
-  </w:font>
-</w:fonts>
-</file>
-
-<file path=word/glossary/settings.xml><?xml version="1.0" encoding="utf-8"?>
-<w:settings xmlns:mc="http://schemas.openxmlformats.org/markup-compatibility/2006" xmlns:o="urn:schemas-microsoft-com:office:office" xmlns:r="http://schemas.openxmlformats.org/officeDocument/2006/relationships" xmlns:m="http://schemas.openxmlformats.org/officeDocument/2006/math" xmlns:v="urn:schemas-microsoft-com:vml" xmlns:w10="urn:schemas-microsoft-com:office:word" xmlns:w="http://schemas.openxmlformats.org/wordprocessingml/2006/main" xmlns:w14="http://schemas.microsoft.com/office/word/2010/wordml" xmlns:w15="http://schemas.microsoft.com/office/word/2012/wordml" xmlns:w16se="http://schemas.microsoft.com/office/word/2015/wordml/symex" xmlns:sl="http://schemas.openxmlformats.org/schemaLibrary/2006/main" mc:Ignorable="w14 w15 w16se">
-  <w:view w:val="normal"/>
-  <w:revisionView w:comments="0" w:insDel="0" w:formatting="0" w:inkAnnotations="0"/>
-  <w:defaultTabStop w:val="708"/>
-  <w:hyphenationZone w:val="425"/>
-  <w:characterSpacingControl w:val="doNotCompress"/>
-  <w:compat>
-    <w:useFELayout/>
-    <w:compatSetting w:name="compatibilityMode" w:uri="http://schemas.microsoft.com/office/word" w:val="15"/>
-    <w:compatSetting w:name="overrideTableStyleFontSizeAndJustification" w:uri="http://schemas.microsoft.com/office/word" w:val="1"/>
-    <w:compatSetting w:name="enableOpenTypeFeatures" w:uri="http://schemas.microsoft.com/office/word" w:val="1"/>
-    <w:compatSetting w:name="doNotFlipMirrorIndents" w:uri="http://schemas.microsoft.com/office/word" w:val="1"/>
-    <w:compatSetting w:name="differentiateMultirowTableHeaders" w:uri="http://schemas.microsoft.com/office/word" w:val="1"/>
-  </w:compat>
-  <w:rsids>
-    <w:rsidRoot w:val="00377704"/>
-    <w:rsid w:val="00377704"/>
-  </w:rsids>
-  <m:mathPr>
-    <m:mathFont m:val="Cambria Math"/>
-    <m:brkBin m:val="before"/>
-    <m:brkBinSub m:val="--"/>
-    <m:smallFrac m:val="0"/>
-    <m:dispDef/>
-    <m:lMargin m:val="0"/>
-    <m:rMargin m:val="0"/>
-    <m:defJc m:val="centerGroup"/>
-    <m:wrapIndent m:val="1440"/>
-    <m:intLim m:val="subSup"/>
-    <m:naryLim m:val="undOvr"/>
-  </m:mathPr>
-  <w:themeFontLang w:val="es-CO"/>
-  <w:clrSchemeMapping w:bg1="light1" w:t1="dark1" w:bg2="light2" w:t2="dark2" w:accent1="accent1" w:accent2="accent2" w:accent3="accent3" w:accent4="accent4" w:accent5="accent5" w:accent6="accent6" w:hyperlink="hyperlink" w:followedHyperlink="followedHyperlink"/>
-  <w:decimalSymbol w:val=","/>
-  <w:listSeparator w:val=","/>
-  <w15:chartTrackingRefBased/>
-</w:settings>
-</file>
-
-<file path=word/glossary/styles.xml><?xml version="1.0" encoding="utf-8"?>
-<w:styles xmlns:mc="http://schemas.openxmlformats.org/markup-compatibility/2006" xmlns:r="http://schemas.openxmlformats.org/officeDocument/2006/relationships" xmlns:w="http://schemas.openxmlformats.org/wordprocessingml/2006/main" xmlns:w14="http://schemas.microsoft.com/office/word/2010/wordml" xmlns:w15="http://schemas.microsoft.com/office/word/2012/wordml" xmlns:w16se="http://schemas.microsoft.com/office/word/2015/wordml/symex" mc:Ignorable="w14 w15 w16se">
-  <w:docDefaults>
-    <w:rPrDefault>
-      <w:rPr>
-        <w:rFonts w:asciiTheme="minorHAnsi" w:eastAsiaTheme="minorEastAsia" w:hAnsiTheme="minorHAnsi" w:cstheme="minorBidi"/>
-        <w:sz w:val="22"/>
-        <w:szCs w:val="22"/>
-        <w:lang w:val="es-CO" w:eastAsia="es-CO" w:bidi="ar-SA"/>
-      </w:rPr>
-    </w:rPrDefault>
-    <w:pPrDefault>
-      <w:pPr>
-        <w:spacing w:after="160" w:line="259" w:lineRule="auto"/>
-      </w:pPr>
-    </w:pPrDefault>
-  </w:docDefaults>
-  <w:latentStyles w:defLockedState="0" w:defUIPriority="99" w:defSemiHidden="0" w:defUnhideWhenUsed="0" w:defQFormat="0" w:count="371">
-    <w:lsdException w:name="Normal" w:uiPriority="0" w:qFormat="1"/>
-    <w:lsdException w:name="heading 1" w:uiPriority="9" w:qFormat="1"/>
-    <w:lsdException w:name="heading 2" w:semiHidden="1" w:uiPriority="9" w:unhideWhenUsed="1" w:qFormat="1"/>
-    <w:lsdException w:name="heading 3" w:semiHidden="1" w:uiPriority="9" w:unhideWhenUsed="1" w:qFormat="1"/>
-    <w:lsdException w:name="heading 4" w:semiHidden="1" w:uiPriority="9" w:unhideWhenUsed="1" w:qFormat="1"/>
-    <w:lsdException w:name="heading 5" w:semiHidden="1" w:uiPriority="9" w:unhideWhenUsed="1" w:qFormat="1"/>
-    <w:lsdException w:name="heading 6" w:semiHidden="1" w:uiPriority="9" w:unhideWhenUsed="1" w:qFormat="1"/>
-    <w:lsdException w:name="heading 7" w:semiHidden="1" w:uiPriority="9" w:unhideWhenUsed="1" w:qFormat="1"/>
-    <w:lsdException w:name="heading 8" w:semiHidden="1" w:uiPriority="9" w:unhideWhenUsed="1" w:qFormat="1"/>
-    <w:lsdException w:name="heading 9" w:semiHidden="1" w:uiPriority="9" w:unhideWhenUsed="1" w:qFormat="1"/>
-    <w:lsdException w:name="index 1" w:semiHidden="1" w:unhideWhenUsed="1"/>
-    <w:lsdException w:name="index 2" w:semiHidden="1" w:unhideWhenUsed="1"/>
-    <w:lsdException w:name="index 3" w:semiHidden="1" w:unhideWhenUsed="1"/>
-    <w:lsdException w:name="index 4" w:semiHidden="1" w:unhideWhenUsed="1"/>
-    <w:lsdException w:name="index 5" w:semiHidden="1" w:unhideWhenUsed="1"/>
-    <w:lsdException w:name="index 6" w:semiHidden="1" w:unhideWhenUsed="1"/>
-    <w:lsdException w:name="index 7" w:semiHidden="1" w:unhideWhenUsed="1"/>
-    <w:lsdException w:name="index 8" w:semiHidden="1" w:unhideWhenUsed="1"/>
-    <w:lsdException w:name="index 9" w:semiHidden="1" w:unhideWhenUsed="1"/>
-    <w:lsdException w:name="toc 1" w:semiHidden="1" w:uiPriority="39" w:unhideWhenUsed="1"/>
-    <w:lsdException w:name="toc 2" w:semiHidden="1" w:uiPriority="39" w:unhideWhenUsed="1"/>
-    <w:lsdException w:name="toc 3" w:semiHidden="1" w:uiPriority="39" w:unhideWhenUsed="1"/>
-    <w:lsdException w:name="toc 4" w:semiHidden="1" w:uiPriority="39" w:unhideWhenUsed="1"/>
-    <w:lsdException w:name="toc 5" w:semiHidden="1" w:uiPriority="39" w:unhideWhenUsed="1"/>
-    <w:lsdException w:name="toc 6" w:semiHidden="1" w:uiPriority="39" w:unhideWhenUsed="1"/>
-    <w:lsdException w:name="toc 7" w:semiHidden="1" w:uiPriority="39" w:unhideWhenUsed="1"/>
-    <w:lsdException w:name="toc 8" w:semiHidden="1" w:uiPriority="39" w:unhideWhenUsed="1"/>
-    <w:lsdException w:name="toc 9" w:semiHidden="1" w:uiPriority="39" w:unhideWhenUsed="1"/>
-    <w:lsdException w:name="Normal Indent" w:semiHidden="1" w:unhideWhenUsed="1"/>
-    <w:lsdException w:name="footnote text" w:semiHidden="1" w:unhideWhenUsed="1"/>
-    <w:lsdException w:name="annotation text" w:semiHidden="1" w:unhideWhenUsed="1"/>
-    <w:lsdException w:name="header" w:semiHidden="1" w:unhideWhenUsed="1"/>
-    <w:lsdException w:name="footer" w:semiHidden="1" w:unhideWhenUsed="1"/>
-    <w:lsdException w:name="index heading" w:semiHidden="1" w:unhideWhenUsed="1"/>
-    <w:lsdException w:name="caption" w:semiHidden="1" w:uiPriority="35" w:unhideWhenUsed="1" w:qFormat="1"/>
-    <w:lsdException w:name="table of figures" w:semiHidden="1" w:unhideWhenUsed="1"/>
-    <w:lsdException w:name="envelope address" w:semiHidden="1" w:unhideWhenUsed="1"/>
-    <w:lsdException w:name="envelope return" w:semiHidden="1" w:unhideWhenUsed="1"/>
-    <w:lsdException w:name="footnote reference" w:semiHidden="1" w:unhideWhenUsed="1"/>
-    <w:lsdException w:name="annotation reference" w:semiHidden="1" w:unhideWhenUsed="1"/>
-    <w:lsdException w:name="line number" w:semiHidden="1" w:unhideWhenUsed="1"/>
-    <w:lsdException w:name="page number" w:semiHidden="1" w:unhideWhenUsed="1"/>
-    <w:lsdException w:name="endnote reference" w:semiHidden="1" w:unhideWhenUsed="1"/>
-    <w:lsdException w:name="endnote text" w:semiHidden="1" w:unhideWhenUsed="1"/>
-    <w:lsdException w:name="table of authorities" w:semiHidden="1" w:unhideWhenUsed="1"/>
-    <w:lsdException w:name="macro" w:semiHidden="1" w:unhideWhenUsed="1"/>
-    <w:lsdException w:name="toa heading" w:semiHidden="1" w:unhideWhenUsed="1"/>
-    <w:lsdException w:name="List" w:semiHidden="1" w:unhideWhenUsed="1"/>
-    <w:lsdException w:name="List Bullet" w:semiHidden="1" w:unhideWhenUsed="1"/>
-    <w:lsdException w:name="List Number" w:semiHidden="1" w:unhideWhenUsed="1"/>
-    <w:lsdException w:name="List 2" w:semiHidden="1" w:unhideWhenUsed="1"/>
-    <w:lsdException w:name="List 3" w:semiHidden="1" w:unhideWhenUsed="1"/>
-    <w:lsdException w:name="List 4" w:semiHidden="1" w:unhideWhenUsed="1"/>
-    <w:lsdException w:name="List 5" w:semiHidden="1" w:unhideWhenUsed="1"/>
-    <w:lsdException w:name="List Bullet 2" w:semiHidden="1" w:unhideWhenUsed="1"/>
-    <w:lsdException w:name="List Bullet 3" w:semiHidden="1" w:unhideWhenUsed="1"/>
-    <w:lsdException w:name="List Bullet 4" w:semiHidden="1" w:unhideWhenUsed="1"/>
-    <w:lsdException w:name="List Bullet 5" w:semiHidden="1" w:unhideWhenUsed="1"/>
-    <w:lsdException w:name="List Number 2" w:semiHidden="1" w:unhideWhenUsed="1"/>
-    <w:lsdException w:name="List Number 3" w:semiHidden="1" w:unhideWhenUsed="1"/>
-    <w:lsdException w:name="List Number 4" w:semiHidden="1" w:unhideWhenUsed="1"/>
-    <w:lsdException w:name="List Number 5" w:semiHidden="1" w:unhideWhenUsed="1"/>
-    <w:lsdException w:name="Title" w:uiPriority="10" w:qFormat="1"/>
-    <w:lsdException w:name="Closing" w:semiHidden="1" w:unhideWhenUsed="1"/>
-    <w:lsdException w:name="Signature" w:semiHidden="1" w:unhideWhenUsed="1"/>
-    <w:lsdException w:name="Default Paragraph Font" w:semiHidden="1" w:uiPriority="1" w:unhideWhenUsed="1"/>
-    <w:lsdException w:name="Body Text" w:semiHidden="1" w:unhideWhenUsed="1"/>
-    <w:lsdException w:name="Body Text Indent" w:semiHidden="1" w:unhideWhenUsed="1"/>
-    <w:lsdException w:name="List Continue" w:semiHidden="1" w:unhideWhenUsed="1"/>
-    <w:lsdException w:name="List Continue 2" w:semiHidden="1" w:unhideWhenUsed="1"/>
-    <w:lsdException w:name="List Continue 3" w:semiHidden="1" w:unhideWhenUsed="1"/>
-    <w:lsdException w:name="List Continue 4" w:semiHidden="1" w:unhideWhenUsed="1"/>
-    <w:lsdException w:name="List Continue 5" w:semiHidden="1" w:unhideWhenUsed="1"/>
-    <w:lsdException w:name="Message Header" w:semiHidden="1" w:unhideWhenUsed="1"/>
-    <w:lsdException w:name="Subtitle" w:uiPriority="11" w:qFormat="1"/>
-    <w:lsdException w:name="Salutation" w:semiHidden="1" w:unhideWhenUsed="1"/>
-    <w:lsdException w:name="Date" w:semiHidden="1" w:unhideWhenUsed="1"/>
-    <w:lsdException w:name="Body Text First Indent" w:semiHidden="1" w:unhideWhenUsed="1"/>
-    <w:lsdException w:name="Body Text First Indent 2" w:semiHidden="1" w:unhideWhenUsed="1"/>
-    <w:lsdException w:name="Note Heading" w:semiHidden="1" w:unhideWhenUsed="1"/>
-    <w:lsdException w:name="Body Text 2" w:semiHidden="1" w:unhideWhenUsed="1"/>
-    <w:lsdException w:name="Body Text 3" w:semiHidden="1" w:unhideWhenUsed="1"/>
-    <w:lsdException w:name="Body Text Indent 2" w:semiHidden="1" w:unhideWhenUsed="1"/>
-    <w:lsdException w:name="Body Text Indent 3" w:semiHidden="1" w:unhideWhenUsed="1"/>
-    <w:lsdException w:name="Block Text" w:semiHidden="1" w:unhideWhenUsed="1"/>
-    <w:lsdException w:name="Hyperlink" w:semiHidden="1" w:unhideWhenUsed="1"/>
-    <w:lsdException w:name="FollowedHyperlink" w:semiHidden="1" w:unhideWhenUsed="1"/>
-    <w:lsdException w:name="Strong" w:uiPriority="22" w:qFormat="1"/>
-    <w:lsdException w:name="Emphasis" w:uiPriority="20" w:qFormat="1"/>
-    <w:lsdException w:name="Document Map" w:semiHidden="1" w:unhideWhenUsed="1"/>
-    <w:lsdException w:name="Plain Text" w:semiHidden="1" w:unhideWhenUsed="1"/>
-    <w:lsdException w:name="E-mail Signature" w:semiHidden="1" w:unhideWhenUsed="1"/>
-    <w:lsdException w:name="HTML Top of Form" w:semiHidden="1" w:unhideWhenUsed="1"/>
-    <w:lsdException w:name="HTML Bottom of Form" w:semiHidden="1" w:unhideWhenUsed="1"/>
-    <w:lsdException w:name="Normal (Web)" w:semiHidden="1" w:unhideWhenUsed="1"/>
-    <w:lsdException w:name="HTML Acronym" w:semiHidden="1" w:unhideWhenUsed="1"/>
-    <w:lsdException w:name="HTML Address" w:semiHidden="1" w:unhideWhenUsed="1"/>
-    <w:lsdException w:name="HTML Cite" w:semiHidden="1" w:unhideWhenUsed="1"/>
-    <w:lsdException w:name="HTML Code" w:semiHidden="1" w:unhideWhenUsed="1"/>
-    <w:lsdException w:name="HTML Definition" w:semiHidden="1" w:unhideWhenUsed="1"/>
-    <w:lsdException w:name="HTML Keyboard" w:semiHidden="1" w:unhideWhenUsed="1"/>
-    <w:lsdException w:name="HTML Preformatted" w:semiHidden="1" w:unhideWhenUsed="1"/>
-    <w:lsdException w:name="HTML Sample" w:semiHidden="1" w:unhideWhenUsed="1"/>
-    <w:lsdException w:name="HTML Typewriter" w:semiHidden="1" w:unhideWhenUsed="1"/>
-    <w:lsdException w:name="HTML Variable" w:semiHidden="1" w:unhideWhenUsed="1"/>
-    <w:lsdException w:name="Normal Table" w:semiHidden="1" w:unhideWhenUsed="1"/>
-    <w:lsdException w:name="annotation subject" w:semiHidden="1" w:unhideWhenUsed="1"/>
-    <w:lsdException w:name="No List" w:semiHidden="1" w:unhideWhenUsed="1"/>
-    <w:lsdException w:name="Outline List 1" w:semiHidden="1" w:unhideWhenUsed="1"/>
-    <w:lsdException w:name="Outline List 2" w:semiHidden="1" w:unhideWhenUsed="1"/>
-    <w:lsdException w:name="Outline List 3" w:semiHidden="1" w:unhideWhenUsed="1"/>
-    <w:lsdException w:name="Table Simple 1" w:semiHidden="1" w:unhideWhenUsed="1"/>
-    <w:lsdException w:name="Table Simple 2" w:semiHidden="1" w:unhideWhenUsed="1"/>
-    <w:lsdException w:name="Table Simple 3" w:semiHidden="1" w:unhideWhenUsed="1"/>
-    <w:lsdException w:name="Table Classic 1" w:semiHidden="1" w:unhideWhenUsed="1"/>
-    <w:lsdException w:name="Table Classic 2" w:semiHidden="1" w:unhideWhenUsed="1"/>
-    <w:lsdException w:name="Table Classic 3" w:semiHidden="1" w:unhideWhenUsed="1"/>
-    <w:lsdException w:name="Table Classic 4" w:semiHidden="1" w:unhideWhenUsed="1"/>
-    <w:lsdException w:name="Table Colorful 1" w:semiHidden="1" w:unhideWhenUsed="1"/>
-    <w:lsdException w:name="Table Colorful 2" w:semiHidden="1" w:unhideWhenUsed="1"/>
-    <w:lsdException w:name="Table Colorful 3" w:semiHidden="1" w:unhideWhenUsed="1"/>
-    <w:lsdException w:name="Table Columns 1" w:semiHidden="1" w:unhideWhenUsed="1"/>
-    <w:lsdException w:name="Table Columns 2" w:semiHidden="1" w:unhideWhenUsed="1"/>
-    <w:lsdException w:name="Table Columns 3" w:semiHidden="1" w:unhideWhenUsed="1"/>
-    <w:lsdException w:name="Table Columns 4" w:semiHidden="1" w:unhideWhenUsed="1"/>
-    <w:lsdException w:name="Table Columns 5" w:semiHidden="1" w:unhideWhenUsed="1"/>
-    <w:lsdException w:name="Table Grid 1" w:semiHidden="1" w:unhideWhenUsed="1"/>
-    <w:lsdException w:name="Table Grid 2" w:semiHidden="1" w:unhideWhenUsed="1"/>
-    <w:lsdException w:name="Table Grid 3" w:semiHidden="1" w:unhideWhenUsed="1"/>
-    <w:lsdException w:name="Table Grid 4" w:semiHidden="1" w:unhideWhenUsed="1"/>
-    <w:lsdException w:name="Table Grid 5" w:semiHidden="1" w:unhideWhenUsed="1"/>
-    <w:lsdException w:name="Table Grid 6" w:semiHidden="1" w:unhideWhenUsed="1"/>
-    <w:lsdException w:name="Table Grid 7" w:semiHidden="1" w:unhideWhenUsed="1"/>
-    <w:lsdException w:name="Table Grid 8" w:semiHidden="1" w:unhideWhenUsed="1"/>
-    <w:lsdException w:name="Table List 1" w:semiHidden="1" w:unhideWhenUsed="1"/>
-    <w:lsdException w:name="Table List 2" w:semiHidden="1" w:unhideWhenUsed="1"/>
-    <w:lsdException w:name="Table List 3" w:semiHidden="1" w:unhideWhenUsed="1"/>
-    <w:lsdException w:name="Table List 4" w:semiHidden="1" w:unhideWhenUsed="1"/>
-    <w:lsdException w:name="Table List 5" w:semiHidden="1" w:unhideWhenUsed="1"/>
-    <w:lsdException w:name="Table List 6" w:semiHidden="1" w:unhideWhenUsed="1"/>
-    <w:lsdException w:name="Table List 7" w:semiHidden="1" w:unhideWhenUsed="1"/>
-    <w:lsdException w:name="Table List 8" w:semiHidden="1" w:unhideWhenUsed="1"/>
-    <w:lsdException w:name="Table 3D effects 1" w:semiHidden="1" w:unhideWhenUsed="1"/>
-    <w:lsdException w:name="Table 3D effects 2" w:semiHidden="1" w:unhideWhenUsed="1"/>
-    <w:lsdException w:name="Table 3D effects 3" w:semiHidden="1" w:unhideWhenUsed="1"/>
-    <w:lsdException w:name="Table Contemporary" w:semiHidden="1" w:unhideWhenUsed="1"/>
-    <w:lsdException w:name="Table Elegant" w:semiHidden="1" w:unhideWhenUsed="1"/>
-    <w:lsdException w:name="Table Professional" w:semiHidden="1" w:unhideWhenUsed="1"/>
-    <w:lsdException w:name="Table Subtle 1" w:semiHidden="1" w:unhideWhenUsed="1"/>
-    <w:lsdException w:name="Table Subtle 2" w:semiHidden="1" w:unhideWhenUsed="1"/>
-    <w:lsdException w:name="Table Web 1" w:semiHidden="1" w:unhideWhenUsed="1"/>
-    <w:lsdException w:name="Table Web 2" w:semiHidden="1" w:unhideWhenUsed="1"/>
-    <w:lsdException w:name="Table Web 3" w:semiHidden="1" w:unhideWhenUsed="1"/>
-    <w:lsdException w:name="Balloon Text" w:semiHidden="1" w:unhideWhenUsed="1"/>
-    <w:lsdException w:name="Table Grid" w:uiPriority="39"/>
-    <w:lsdException w:name="Table Theme" w:semiHidden="1" w:unhideWhenUsed="1"/>
-    <w:lsdException w:name="Placeholder Text" w:semiHidden="1"/>
-    <w:lsdException w:name="No Spacing" w:uiPriority="1" w:qFormat="1"/>
-    <w:lsdException w:name="Light Shading" w:uiPriority="60"/>
-    <w:lsdException w:name="Light List" w:uiPriority="61"/>
-    <w:lsdException w:name="Light Grid" w:uiPriority="62"/>
-    <w:lsdException w:name="Medium Shading 1" w:uiPriority="63"/>
-    <w:lsdException w:name="Medium Shading 2" w:uiPriority="64"/>
-    <w:lsdException w:name="Medium List 1" w:uiPriority="65"/>
-    <w:lsdException w:name="Medium List 2" w:uiPriority="66"/>
-    <w:lsdException w:name="Medium Grid 1" w:uiPriority="67"/>
-    <w:lsdException w:name="Medium Grid 2" w:uiPriority="68"/>
-    <w:lsdException w:name="Medium Grid 3" w:uiPriority="69"/>
-    <w:lsdException w:name="Dark List" w:uiPriority="70"/>
-    <w:lsdException w:name="Colorful Shading" w:uiPriority="71"/>
-    <w:lsdException w:name="Colorful List" w:uiPriority="72"/>
-    <w:lsdException w:name="Colorful Grid" w:uiPriority="73"/>
-    <w:lsdException w:name="Light Shading Accent 1" w:uiPriority="60"/>
-    <w:lsdException w:name="Light List Accent 1" w:uiPriority="61"/>
-    <w:lsdException w:name="Light Grid Accent 1" w:uiPriority="62"/>
-    <w:lsdException w:name="Medium Shading 1 Accent 1" w:uiPriority="63"/>
-    <w:lsdException w:name="Medium Shading 2 Accent 1" w:uiPriority="64"/>
-    <w:lsdException w:name="Medium List 1 Accent 1" w:uiPriority="65"/>
-    <w:lsdException w:name="Revision" w:semiHidden="1"/>
-    <w:lsdException w:name="List Paragraph" w:uiPriority="34" w:qFormat="1"/>
-    <w:lsdException w:name="Quote" w:uiPriority="29" w:qFormat="1"/>
-    <w:lsdException w:name="Intense Quote" w:uiPriority="30" w:qFormat="1"/>
-    <w:lsdException w:name="Medium List 2 Accent 1" w:uiPriority="66"/>
-    <w:lsdException w:name="Medium Grid 1 Accent 1" w:uiPriority="67"/>
-    <w:lsdException w:name="Medium Grid 2 Accent 1" w:uiPriority="68"/>
-    <w:lsdException w:name="Medium Grid 3 Accent 1" w:uiPriority="69"/>
-    <w:lsdException w:name="Dark List Accent 1" w:uiPriority="70"/>
-    <w:lsdException w:name="Colorful Shading Accent 1" w:uiPriority="71"/>
-    <w:lsdException w:name="Colorful List Accent 1" w:uiPriority="72"/>
-    <w:lsdException w:name="Colorful Grid Accent 1" w:uiPriority="73"/>
-    <w:lsdException w:name="Light Shading Accent 2" w:uiPriority="60"/>
-    <w:lsdException w:name="Light List Accent 2" w:uiPriority="61"/>
-    <w:lsdException w:name="Light Grid Accent 2" w:uiPriority="62"/>
-    <w:lsdException w:name="Medium Shading 1 Accent 2" w:uiPriority="63"/>
-    <w:lsdException w:name="Medium Shading 2 Accent 2" w:uiPriority="64"/>
-    <w:lsdException w:name="Medium List 1 Accent 2" w:uiPriority="65"/>
-    <w:lsdException w:name="Medium List 2 Accent 2" w:uiPriority="66"/>
-    <w:lsdException w:name="Medium Grid 1 Accent 2" w:uiPriority="67"/>
-    <w:lsdException w:name="Medium Grid 2 Accent 2" w:uiPriority="68"/>
-    <w:lsdException w:name="Medium Grid 3 Accent 2" w:uiPriority="69"/>
-    <w:lsdException w:name="Dark List Accent 2" w:uiPriority="70"/>
-    <w:lsdException w:name="Colorful Shading Accent 2" w:uiPriority="71"/>
-    <w:lsdException w:name="Colorful List Accent 2" w:uiPriority="72"/>
-    <w:lsdException w:name="Colorful Grid Accent 2" w:uiPriority="73"/>
-    <w:lsdException w:name="Light Shading Accent 3" w:uiPriority="60"/>
-    <w:lsdException w:name="Light List Accent 3" w:uiPriority="61"/>
-    <w:lsdException w:name="Light Grid Accent 3" w:uiPriority="62"/>
-    <w:lsdException w:name="Medium Shading 1 Accent 3" w:uiPriority="63"/>
-    <w:lsdException w:name="Medium Shading 2 Accent 3" w:uiPriority="64"/>
-    <w:lsdException w:name="Medium List 1 Accent 3" w:uiPriority="65"/>
-    <w:lsdException w:name="Medium List 2 Accent 3" w:uiPriority="66"/>
-    <w:lsdException w:name="Medium Grid 1 Accent 3" w:uiPriority="67"/>
-    <w:lsdException w:name="Medium Grid 2 Accent 3" w:uiPriority="68"/>
-    <w:lsdException w:name="Medium Grid 3 Accent 3" w:uiPriority="69"/>
-    <w:lsdException w:name="Dark List Accent 3" w:uiPriority="70"/>
-    <w:lsdException w:name="Colorful Shading Accent 3" w:uiPriority="71"/>
-    <w:lsdException w:name="Colorful List Accent 3" w:uiPriority="72"/>
-    <w:lsdException w:name="Colorful Grid Accent 3" w:uiPriority="73"/>
-    <w:lsdException w:name="Light Shading Accent 4" w:uiPriority="60"/>
-    <w:lsdException w:name="Light List Accent 4" w:uiPriority="61"/>
-    <w:lsdException w:name="Light Grid Accent 4" w:uiPriority="62"/>
-    <w:lsdException w:name="Medium Shading 1 Accent 4" w:uiPriority="63"/>
-    <w:lsdException w:name="Medium Shading 2 Accent 4" w:uiPriority="64"/>
-    <w:lsdException w:name="Medium List 1 Accent 4" w:uiPriority="65"/>
-    <w:lsdException w:name="Medium List 2 Accent 4" w:uiPriority="66"/>
-    <w:lsdException w:name="Medium Grid 1 Accent 4" w:uiPriority="67"/>
-    <w:lsdException w:name="Medium Grid 2 Accent 4" w:uiPriority="68"/>
-    <w:lsdException w:name="Medium Grid 3 Accent 4" w:uiPriority="69"/>
-    <w:lsdException w:name="Dark List Accent 4" w:uiPriority="70"/>
-    <w:lsdException w:name="Colorful Shading Accent 4" w:uiPriority="71"/>
-    <w:lsdException w:name="Colorful List Accent 4" w:uiPriority="72"/>
-    <w:lsdException w:name="Colorful Grid Accent 4" w:uiPriority="73"/>
-    <w:lsdException w:name="Light Shading Accent 5" w:uiPriority="60"/>
-    <w:lsdException w:name="Light List Accent 5" w:uiPriority="61"/>
-    <w:lsdException w:name="Light Grid Accent 5" w:uiPriority="62"/>
-    <w:lsdException w:name="Medium Shading 1 Accent 5" w:uiPriority="63"/>
-    <w:lsdException w:name="Medium Shading 2 Accent 5" w:uiPriority="64"/>
-    <w:lsdException w:name="Medium List 1 Accent 5" w:uiPriority="65"/>
-    <w:lsdException w:name="Medium List 2 Accent 5" w:uiPriority="66"/>
-    <w:lsdException w:name="Medium Grid 1 Accent 5" w:uiPriority="67"/>
-    <w:lsdException w:name="Medium Grid 2 Accent 5" w:uiPriority="68"/>
-    <w:lsdException w:name="Medium Grid 3 Accent 5" w:uiPriority="69"/>
-    <w:lsdException w:name="Dark List Accent 5" w:uiPriority="70"/>
-    <w:lsdException w:name="Colorful Shading Accent 5" w:uiPriority="71"/>
-    <w:lsdException w:name="Colorful List Accent 5" w:uiPriority="72"/>
-    <w:lsdException w:name="Colorful Grid Accent 5" w:uiPriority="73"/>
-    <w:lsdException w:name="Light Shading Accent 6" w:uiPriority="60"/>
-    <w:lsdException w:name="Light List Accent 6" w:uiPriority="61"/>
-    <w:lsdException w:name="Light Grid Accent 6" w:uiPriority="62"/>
-    <w:lsdException w:name="Medium Shading 1 Accent 6" w:uiPriority="63"/>
-    <w:lsdException w:name="Medium Shading 2 Accent 6" w:uiPriority="64"/>
-    <w:lsdException w:name="Medium List 1 Accent 6" w:uiPriority="65"/>
-    <w:lsdException w:name="Medium List 2 Accent 6" w:uiPriority="66"/>
-    <w:lsdException w:name="Medium Grid 1 Accent 6" w:uiPriority="67"/>
-    <w:lsdException w:name="Medium Grid 2 Accent 6" w:uiPriority="68"/>
-    <w:lsdException w:name="Medium Grid 3 Accent 6" w:uiPriority="69"/>
-    <w:lsdException w:name="Dark List Accent 6" w:uiPriority="70"/>
-    <w:lsdException w:name="Colorful Shading Accent 6" w:uiPriority="71"/>
-    <w:lsdException w:name="Colorful List Accent 6" w:uiPriority="72"/>
-    <w:lsdException w:name="Colorful Grid Accent 6" w:uiPriority="73"/>
-    <w:lsdException w:name="Subtle Emphasis" w:uiPriority="19" w:qFormat="1"/>
-    <w:lsdException w:name="Intense Emphasis" w:uiPriority="21" w:qFormat="1"/>
-    <w:lsdException w:name="Subtle Reference" w:uiPriority="31" w:qFormat="1"/>
-    <w:lsdException w:name="Intense Reference" w:uiPriority="32" w:qFormat="1"/>
-    <w:lsdException w:name="Book Title" w:uiPriority="33" w:qFormat="1"/>
-    <w:lsdException w:name="Bibliography" w:semiHidden="1" w:uiPriority="37" w:unhideWhenUsed="1"/>
-    <w:lsdException w:name="TOC Heading" w:semiHidden="1" w:uiPriority="39" w:unhideWhenUsed="1" w:qFormat="1"/>
-    <w:lsdException w:name="Plain Table 1" w:uiPriority="41"/>
-    <w:lsdException w:name="Plain Table 2" w:uiPriority="42"/>
-    <w:lsdException w:name="Plain Table 3" w:uiPriority="43"/>
-    <w:lsdException w:name="Plain Table 4" w:uiPriority="44"/>
-    <w:lsdException w:name="Plain Table 5" w:uiPriority="45"/>
-    <w:lsdException w:name="Grid Table Light" w:uiPriority="40"/>
-    <w:lsdException w:name="Grid Table 1 Light" w:uiPriority="46"/>
-    <w:lsdException w:name="Grid Table 2" w:uiPriority="47"/>
-    <w:lsdException w:name="Grid Table 3" w:uiPriority="48"/>
-    <w:lsdException w:name="Grid Table 4" w:uiPriority="49"/>
-    <w:lsdException w:name="Grid Table 5 Dark" w:uiPriority="50"/>
-    <w:lsdException w:name="Grid Table 6 Colorful" w:uiPriority="51"/>
-    <w:lsdException w:name="Grid Table 7 Colorful" w:uiPriority="52"/>
-    <w:lsdException w:name="Grid Table 1 Light Accent 1" w:uiPriority="46"/>
-    <w:lsdException w:name="Grid Table 2 Accent 1" w:uiPriority="47"/>
-    <w:lsdException w:name="Grid Table 3 Accent 1" w:uiPriority="48"/>
-    <w:lsdException w:name="Grid Table 4 Accent 1" w:uiPriority="49"/>
-    <w:lsdException w:name="Grid Table 5 Dark Accent 1" w:uiPriority="50"/>
-    <w:lsdException w:name="Grid Table 6 Colorful Accent 1" w:uiPriority="51"/>
-    <w:lsdException w:name="Grid Table 7 Colorful Accent 1" w:uiPriority="52"/>
-    <w:lsdException w:name="Grid Table 1 Light Accent 2" w:uiPriority="46"/>
-    <w:lsdException w:name="Grid Table 2 Accent 2" w:uiPriority="47"/>
-    <w:lsdException w:name="Grid Table 3 Accent 2" w:uiPriority="48"/>
-    <w:lsdException w:name="Grid Table 4 Accent 2" w:uiPriority="49"/>
-    <w:lsdException w:name="Grid Table 5 Dark Accent 2" w:uiPriority="50"/>
-    <w:lsdException w:name="Grid Table 6 Colorful Accent 2" w:uiPriority="51"/>
-    <w:lsdException w:name="Grid Table 7 Colorful Accent 2" w:uiPriority="52"/>
-    <w:lsdException w:name="Grid Table 1 Light Accent 3" w:uiPriority="46"/>
-    <w:lsdException w:name="Grid Table 2 Accent 3" w:uiPriority="47"/>
-    <w:lsdException w:name="Grid Table 3 Accent 3" w:uiPriority="48"/>
-    <w:lsdException w:name="Grid Table 4 Accent 3" w:uiPriority="49"/>
-    <w:lsdException w:name="Grid Table 5 Dark Accent 3" w:uiPriority="50"/>
-    <w:lsdException w:name="Grid Table 6 Colorful Accent 3" w:uiPriority="51"/>
-    <w:lsdException w:name="Grid Table 7 Colorful Accent 3" w:uiPriority="52"/>
-    <w:lsdException w:name="Grid Table 1 Light Accent 4" w:uiPriority="46"/>
-    <w:lsdException w:name="Grid Table 2 Accent 4" w:uiPriority="47"/>
-    <w:lsdException w:name="Grid Table 3 Accent 4" w:uiPriority="48"/>
-    <w:lsdException w:name="Grid Table 4 Accent 4" w:uiPriority="49"/>
-    <w:lsdException w:name="Grid Table 5 Dark Accent 4" w:uiPriority="50"/>
-    <w:lsdException w:name="Grid Table 6 Colorful Accent 4" w:uiPriority="51"/>
-    <w:lsdException w:name="Grid Table 7 Colorful Accent 4" w:uiPriority="52"/>
-    <w:lsdException w:name="Grid Table 1 Light Accent 5" w:uiPriority="46"/>
-    <w:lsdException w:name="Grid Table 2 Accent 5" w:uiPriority="47"/>
-    <w:lsdException w:name="Grid Table 3 Accent 5" w:uiPriority="48"/>
-    <w:lsdException w:name="Grid Table 4 Accent 5" w:uiPriority="49"/>
-    <w:lsdException w:name="Grid Table 5 Dark Accent 5" w:uiPriority="50"/>
-    <w:lsdException w:name="Grid Table 6 Colorful Accent 5" w:uiPriority="51"/>
-    <w:lsdException w:name="Grid Table 7 Colorful Accent 5" w:uiPriority="52"/>
-    <w:lsdException w:name="Grid Table 1 Light Accent 6" w:uiPriority="46"/>
-    <w:lsdException w:name="Grid Table 2 Accent 6" w:uiPriority="47"/>
-    <w:lsdException w:name="Grid Table 3 Accent 6" w:uiPriority="48"/>
-    <w:lsdException w:name="Grid Table 4 Accent 6" w:uiPriority="49"/>
-    <w:lsdException w:name="Grid Table 5 Dark Accent 6" w:uiPriority="50"/>
-    <w:lsdException w:name="Grid Table 6 Colorful Accent 6" w:uiPriority="51"/>
-    <w:lsdException w:name="Grid Table 7 Colorful Accent 6" w:uiPriority="52"/>
-    <w:lsdException w:name="List Table 1 Light" w:uiPriority="46"/>
-    <w:lsdException w:name="List Table 2" w:uiPriority="47"/>
-    <w:lsdException w:name="List Table 3" w:uiPriority="48"/>
-    <w:lsdException w:name="List Table 4" w:uiPriority="49"/>
-    <w:lsdException w:name="List Table 5 Dark" w:uiPriority="50"/>
-    <w:lsdException w:name="List Table 6 Colorful" w:uiPriority="51"/>
-    <w:lsdException w:name="List Table 7 Colorful" w:uiPriority="52"/>
-    <w:lsdException w:name="List Table 1 Light Accent 1" w:uiPriority="46"/>
-    <w:lsdException w:name="List Table 2 Accent 1" w:uiPriority="47"/>
-    <w:lsdException w:name="List Table 3 Accent 1" w:uiPriority="48"/>
-    <w:lsdException w:name="List Table 4 Accent 1" w:uiPriority="49"/>
-    <w:lsdException w:name="List Table 5 Dark Accent 1" w:uiPriority="50"/>
-    <w:lsdException w:name="List Table 6 Colorful Accent 1" w:uiPriority="51"/>
-    <w:lsdException w:name="List Table 7 Colorful Accent 1" w:uiPriority="52"/>
-    <w:lsdException w:name="List Table 1 Light Accent 2" w:uiPriority="46"/>
-    <w:lsdException w:name="List Table 2 Accent 2" w:uiPriority="47"/>
-    <w:lsdException w:name="List Table 3 Accent 2" w:uiPriority="48"/>
-    <w:lsdException w:name="List Table 4 Accent 2" w:uiPriority="49"/>
-    <w:lsdException w:name="List Table 5 Dark Accent 2" w:uiPriority="50"/>
-    <w:lsdException w:name="List Table 6 Colorful Accent 2" w:uiPriority="51"/>
-    <w:lsdException w:name="List Table 7 Colorful Accent 2" w:uiPriority="52"/>
-    <w:lsdException w:name="List Table 1 Light Accent 3" w:uiPriority="46"/>
-    <w:lsdException w:name="List Table 2 Accent 3" w:uiPriority="47"/>
-    <w:lsdException w:name="List Table 3 Accent 3" w:uiPriority="48"/>
-    <w:lsdException w:name="List Table 4 Accent 3" w:uiPriority="49"/>
-    <w:lsdException w:name="List Table 5 Dark Accent 3" w:uiPriority="50"/>
-    <w:lsdException w:name="List Table 6 Colorful Accent 3" w:uiPriority="51"/>
-    <w:lsdException w:name="List Table 7 Colorful Accent 3" w:uiPriority="52"/>
-    <w:lsdException w:name="List Table 1 Light Accent 4" w:uiPriority="46"/>
-    <w:lsdException w:name="List Table 2 Accent 4" w:uiPriority="47"/>
-    <w:lsdException w:name="List Table 3 Accent 4" w:uiPriority="48"/>
-    <w:lsdException w:name="List Table 4 Accent 4" w:uiPriority="49"/>
-    <w:lsdException w:name="List Table 5 Dark Accent 4" w:uiPriority="50"/>
-    <w:lsdException w:name="List Table 6 Colorful Accent 4" w:uiPriority="51"/>
-    <w:lsdException w:name="List Table 7 Colorful Accent 4" w:uiPriority="52"/>
-    <w:lsdException w:name="List Table 1 Light Accent 5" w:uiPriority="46"/>
-    <w:lsdException w:name="List Table 2 Accent 5" w:uiPriority="47"/>
-    <w:lsdException w:name="List Table 3 Accent 5" w:uiPriority="48"/>
-    <w:lsdException w:name="List Table 4 Accent 5" w:uiPriority="49"/>
-    <w:lsdException w:name="List Table 5 Dark Accent 5" w:uiPriority="50"/>
-    <w:lsdException w:name="List Table 6 Colorful Accent 5" w:uiPriority="51"/>
-    <w:lsdException w:name="List Table 7 Colorful Accent 5" w:uiPriority="52"/>
-    <w:lsdException w:name="List Table 1 Light Accent 6" w:uiPriority="46"/>
-    <w:lsdException w:name="List Table 2 Accent 6" w:uiPriority="47"/>
-    <w:lsdException w:name="List Table 3 Accent 6" w:uiPriority="48"/>
-    <w:lsdException w:name="List Table 4 Accent 6" w:uiPriority="49"/>
-    <w:lsdException w:name="List Table 5 Dark Accent 6" w:uiPriority="50"/>
-    <w:lsdException w:name="List Table 6 Colorful Accent 6" w:uiPriority="51"/>
-    <w:lsdException w:name="List Table 7 Colorful Accent 6" w:uiPriority="52"/>
-  </w:latentStyles>
-  <w:style w:type="paragraph" w:default="1" w:styleId="Normal">
-    <w:name w:val="Normal"/>
-    <w:qFormat/>
-  </w:style>
-  <w:style w:type="character" w:default="1" w:styleId="Fuentedeprrafopredeter">
-    <w:name w:val="Default Paragraph Font"/>
-    <w:uiPriority w:val="1"/>
-    <w:semiHidden/>
-    <w:unhideWhenUsed/>
-  </w:style>
-  <w:style w:type="table" w:default="1" w:styleId="Tablanormal">
-    <w:name w:val="Normal Table"/>
-    <w:uiPriority w:val="99"/>
-    <w:semiHidden/>
-    <w:unhideWhenUsed/>
-    <w:tblPr>
-      <w:tblInd w:w="0" w:type="dxa"/>
-      <w:tblCellMar>
-        <w:top w:w="0" w:type="dxa"/>
-        <w:left w:w="108" w:type="dxa"/>
-        <w:bottom w:w="0" w:type="dxa"/>
-        <w:right w:w="108" w:type="dxa"/>
-      </w:tblCellMar>
-    </w:tblPr>
-  </w:style>
-  <w:style w:type="numbering" w:default="1" w:styleId="Sinlista">
-    <w:name w:val="No List"/>
-    <w:uiPriority w:val="99"/>
-    <w:semiHidden/>
-    <w:unhideWhenUsed/>
-  </w:style>
-  <w:style w:type="paragraph" w:customStyle="1" w:styleId="21D79BB9264246F7AE128CF8ED17DD18">
-    <w:name w:val="21D79BB9264246F7AE128CF8ED17DD18"/>
-    <w:rsid w:val="00377704"/>
-  </w:style>
-  <w:style w:type="paragraph" w:customStyle="1" w:styleId="F2C68FCE99E64E85A37D0CD4EBBC513C">
-    <w:name w:val="F2C68FCE99E64E85A37D0CD4EBBC513C"/>
-    <w:rsid w:val="00377704"/>
-  </w:style>
-  <w:style w:type="paragraph" w:customStyle="1" w:styleId="A3C4563AAA3B4CB7A47193C3DFD1CBEE">
-    <w:name w:val="A3C4563AAA3B4CB7A47193C3DFD1CBEE"/>
-    <w:rsid w:val="00377704"/>
-  </w:style>
-</w:styles>
-</file>
-
-<file path=word/glossary/webSettings.xml><?xml version="1.0" encoding="utf-8"?>
-<w:webSettings xmlns:mc="http://schemas.openxmlformats.org/markup-compatibility/2006" xmlns:r="http://schemas.openxmlformats.org/officeDocument/2006/relationships" xmlns:w="http://schemas.openxmlformats.org/wordprocessingml/2006/main" xmlns:w14="http://schemas.microsoft.com/office/word/2010/wordml" xmlns:w15="http://schemas.microsoft.com/office/word/2012/wordml" xmlns:w16se="http://schemas.microsoft.com/office/word/2015/wordml/symex" mc:Ignorable="w14 w15 w16se">
-  <w:optimizeForBrowser/>
-  <w:allowPNG/>
-</w:webSettings>
-</file>
-
 <file path=word/theme/theme1.xml><?xml version="1.0" encoding="utf-8"?>
 <a:theme xmlns:a="http://schemas.openxmlformats.org/drawingml/2006/main" name="Tema de Office">
   <a:themeElements>
@@ -1986,7 +1477,7 @@
 </file>
 
 <file path=customXml/itemProps1.xml><?xml version="1.0" encoding="utf-8"?>
-<ds:datastoreItem xmlns:ds="http://schemas.openxmlformats.org/officeDocument/2006/customXml" ds:itemID="{FB50D36F-1DB6-4F0E-8D85-893A77D93A1F}">
+<ds:datastoreItem xmlns:ds="http://schemas.openxmlformats.org/officeDocument/2006/customXml" ds:itemID="{44FADB42-2EB2-485E-B07E-136DA9BB4346}">
   <ds:schemaRefs>
     <ds:schemaRef ds:uri="http://schemas.openxmlformats.org/officeDocument/2006/bibliography"/>
   </ds:schemaRefs>

</xml_diff>

<commit_message>
Funcionalidad de predio terminada. Agregué los clicks, corregí imagen de con internet del logueo. Actualicé tabla de contenido
</commit_message>
<xml_diff>
--- a/Tabla de contenido.docx
+++ b/Tabla de contenido.docx
@@ -648,7 +648,6 @@
             <w:ind w:left="708"/>
             <w:rPr>
               <w:b/>
-              <w:lang w:val="es-ES"/>
             </w:rPr>
           </w:pPr>
           <w:r>
@@ -665,6 +664,150 @@
               <w:b/>
             </w:rPr>
             <w:t>11</w:t>
+          </w:r>
+        </w:p>
+        <w:p>
+          <w:pPr>
+            <w:rPr>
+              <w:b/>
+            </w:rPr>
+          </w:pPr>
+          <w:r>
+            <w:rPr>
+              <w:lang w:val="es-ES" w:eastAsia="es-CO"/>
+            </w:rPr>
+            <w:t xml:space="preserve">                </w:t>
+          </w:r>
+          <w:r>
+            <w:t>Gestión de Predios</w:t>
+          </w:r>
+          <w:r>
+            <w:t xml:space="preserve">   </w:t>
+          </w:r>
+          <w:r>
+            <w:ptab w:relativeTo="margin" w:alignment="right" w:leader="dot"/>
+          </w:r>
+          <w:r>
+            <w:rPr>
+              <w:b/>
+            </w:rPr>
+            <w:t>12</w:t>
+          </w:r>
+        </w:p>
+        <w:p>
+          <w:pPr>
+            <w:rPr>
+              <w:b/>
+              <w:lang w:val="es-ES"/>
+            </w:rPr>
+          </w:pPr>
+          <w:r>
+            <w:t xml:space="preserve">                      Consultar predios</w:t>
+          </w:r>
+          <w:r>
+            <w:t xml:space="preserve"> registrados   </w:t>
+          </w:r>
+          <w:r>
+            <w:ptab w:relativeTo="margin" w:alignment="right" w:leader="dot"/>
+          </w:r>
+          <w:r>
+            <w:rPr>
+              <w:b/>
+              <w:lang w:val="es-ES"/>
+            </w:rPr>
+            <w:t>12</w:t>
+          </w:r>
+        </w:p>
+        <w:p>
+          <w:pPr>
+            <w:ind w:left="708"/>
+            <w:rPr>
+              <w:b/>
+              <w:lang w:val="es-ES"/>
+            </w:rPr>
+          </w:pPr>
+          <w:r>
+            <w:t xml:space="preserve">        Registrar un nuevo predio</w:t>
+          </w:r>
+          <w:r>
+            <w:t xml:space="preserve">   </w:t>
+          </w:r>
+          <w:r>
+            <w:ptab w:relativeTo="margin" w:alignment="right" w:leader="dot"/>
+          </w:r>
+          <w:r>
+            <w:rPr>
+              <w:b/>
+              <w:lang w:val="es-ES"/>
+            </w:rPr>
+            <w:t>13</w:t>
+          </w:r>
+        </w:p>
+        <w:p>
+          <w:pPr>
+            <w:rPr>
+              <w:b/>
+              <w:lang w:val="es-ES"/>
+            </w:rPr>
+          </w:pPr>
+          <w:r>
+            <w:t xml:space="preserve">                      Actualizar datos de un predio</w:t>
+          </w:r>
+          <w:r>
+            <w:t xml:space="preserve">   </w:t>
+          </w:r>
+          <w:r>
+            <w:ptab w:relativeTo="margin" w:alignment="right" w:leader="dot"/>
+          </w:r>
+          <w:r>
+            <w:rPr>
+              <w:b/>
+              <w:lang w:val="es-ES"/>
+            </w:rPr>
+            <w:t>14</w:t>
+          </w:r>
+          <w:r>
+            <w:rPr>
+              <w:b/>
+              <w:lang w:val="es-ES"/>
+            </w:rPr>
+            <w:t xml:space="preserve">  </w:t>
+          </w:r>
+        </w:p>
+        <w:p>
+          <w:pPr>
+            <w:rPr>
+              <w:b/>
+              <w:lang w:val="es-ES"/>
+            </w:rPr>
+          </w:pPr>
+          <w:r>
+            <w:t xml:space="preserve">                      </w:t>
+          </w:r>
+          <w:r>
+            <w:t>Ver historial de actualización</w:t>
+          </w:r>
+          <w:r>
+            <w:t xml:space="preserve"> de un predio</w:t>
+          </w:r>
+          <w:r>
+            <w:t xml:space="preserve">   </w:t>
+          </w:r>
+          <w:r>
+            <w:ptab w:relativeTo="margin" w:alignment="right" w:leader="dot"/>
+          </w:r>
+          <w:r>
+            <w:rPr>
+              <w:b/>
+            </w:rPr>
+            <w:t>15</w:t>
+          </w:r>
+          <w:r>
+            <w:rPr>
+              <w:b/>
+              <w:lang w:val="es-ES"/>
+            </w:rPr>
+            <w:t xml:space="preserve"> </w:t>
           </w:r>
         </w:p>
         <w:bookmarkStart w:id="0" w:name="_GoBack" w:displacedByCustomXml="next"/>
@@ -1477,7 +1620,7 @@
 </file>
 
 <file path=customXml/itemProps1.xml><?xml version="1.0" encoding="utf-8"?>
-<ds:datastoreItem xmlns:ds="http://schemas.openxmlformats.org/officeDocument/2006/customXml" ds:itemID="{44FADB42-2EB2-485E-B07E-136DA9BB4346}">
+<ds:datastoreItem xmlns:ds="http://schemas.openxmlformats.org/officeDocument/2006/customXml" ds:itemID="{F5E8F53C-A365-4951-9A28-3013AC9DD812}">
   <ds:schemaRefs>
     <ds:schemaRef ds:uri="http://schemas.openxmlformats.org/officeDocument/2006/bibliography"/>
   </ds:schemaRefs>

</xml_diff>

<commit_message>
Terminadas funcionalidades de la app, inicio plataforma web
</commit_message>
<xml_diff>
--- a/Tabla de contenido.docx
+++ b/Tabla de contenido.docx
@@ -2,6 +2,7 @@
 <file path=word/document.xml><?xml version="1.0" encoding="utf-8"?>
 <w:document xmlns:wpc="http://schemas.microsoft.com/office/word/2010/wordprocessingCanvas" xmlns:cx="http://schemas.microsoft.com/office/drawing/2014/chartex" xmlns:mc="http://schemas.openxmlformats.org/markup-compatibility/2006" xmlns:o="urn:schemas-microsoft-com:office:office" xmlns:r="http://schemas.openxmlformats.org/officeDocument/2006/relationships" xmlns:m="http://schemas.openxmlformats.org/officeDocument/2006/math" xmlns:v="urn:schemas-microsoft-com:vml" xmlns:wp14="http://schemas.microsoft.com/office/word/2010/wordprocessingDrawing" xmlns:wp="http://schemas.openxmlformats.org/drawingml/2006/wordprocessingDrawing" xmlns:w10="urn:schemas-microsoft-com:office:word" xmlns:w="http://schemas.openxmlformats.org/wordprocessingml/2006/main" xmlns:w14="http://schemas.microsoft.com/office/word/2010/wordml" xmlns:w15="http://schemas.microsoft.com/office/word/2012/wordml" xmlns:w16se="http://schemas.microsoft.com/office/word/2015/wordml/symex" xmlns:wpg="http://schemas.microsoft.com/office/word/2010/wordprocessingGroup" xmlns:wpi="http://schemas.microsoft.com/office/word/2010/wordprocessingInk" xmlns:wne="http://schemas.microsoft.com/office/word/2006/wordml" xmlns:wps="http://schemas.microsoft.com/office/word/2010/wordprocessingShape" mc:Ignorable="w14 w15 w16se wp14">
   <w:body>
+    <w:bookmarkStart w:id="0" w:name="_GoBack" w:displacedByCustomXml="next"/>
     <w:sdt>
       <w:sdtPr>
         <w:rPr>
@@ -181,21 +182,7 @@
             <w:rPr>
               <w:lang w:val="es-ES" w:eastAsia="es-CO"/>
             </w:rPr>
-            <w:t>Plataforma Web …</w:t>
-          </w:r>
-          <w:proofErr w:type="gramStart"/>
-          <w:r>
-            <w:rPr>
-              <w:lang w:val="es-ES" w:eastAsia="es-CO"/>
-            </w:rPr>
-            <w:t>…….</w:t>
-          </w:r>
-          <w:proofErr w:type="gramEnd"/>
-          <w:r>
-            <w:rPr>
-              <w:lang w:val="es-ES" w:eastAsia="es-CO"/>
-            </w:rPr>
-            <w:t xml:space="preserve">………………………………………………………………………………………………………………. </w:t>
+            <w:t xml:space="preserve">Plataforma Web ……….………………………………………………………………………………………………………………. </w:t>
           </w:r>
           <w:r>
             <w:rPr>
@@ -214,15 +201,7 @@
             </w:rPr>
           </w:pPr>
           <w:r>
-            <w:t>Aplicativo Android ………………………………………………………………………………………………………………</w:t>
-          </w:r>
-          <w:proofErr w:type="gramStart"/>
-          <w:r>
-            <w:t>…….</w:t>
-          </w:r>
-          <w:proofErr w:type="gramEnd"/>
-          <w:r>
-            <w:t>.</w:t>
+            <w:t>Aplicativo Android ……………………………………………………………………………………………………………………..</w:t>
           </w:r>
           <w:r>
             <w:rPr>
@@ -955,10 +934,7 @@
             </w:rPr>
           </w:pPr>
           <w:r>
-            <w:t xml:space="preserve">               Gestión de Trampas</w:t>
-          </w:r>
-          <w:r>
-            <w:t xml:space="preserve">   </w:t>
+            <w:t xml:space="preserve">               Gestión de Trampas   </w:t>
           </w:r>
           <w:r>
             <w:ptab w:relativeTo="margin" w:alignment="right" w:leader="dot"/>
@@ -1063,7 +1039,6 @@
           <w:pPr>
             <w:rPr>
               <w:b/>
-              <w:lang w:val="es-ES"/>
             </w:rPr>
           </w:pPr>
           <w:r>
@@ -1085,10 +1060,594 @@
             <w:t>23</w:t>
           </w:r>
         </w:p>
-        <w:bookmarkStart w:id="0" w:name="_GoBack" w:displacedByCustomXml="next"/>
-        <w:bookmarkEnd w:id="0" w:displacedByCustomXml="next"/>
+        <w:p>
+          <w:pPr>
+            <w:pStyle w:val="TDC3"/>
+            <w:ind w:left="0"/>
+            <w:rPr>
+              <w:b/>
+              <w:lang w:val="es-ES"/>
+            </w:rPr>
+          </w:pPr>
+          <w:r>
+            <w:t xml:space="preserve">           Trabajo de campo</w:t>
+          </w:r>
+          <w:r>
+            <w:t xml:space="preserve">   </w:t>
+          </w:r>
+          <w:r>
+            <w:ptab w:relativeTo="margin" w:alignment="right" w:leader="dot"/>
+          </w:r>
+          <w:r>
+            <w:rPr>
+              <w:b/>
+              <w:lang w:val="es-ES"/>
+            </w:rPr>
+            <w:t>24</w:t>
+          </w:r>
+        </w:p>
+        <w:p>
+          <w:pPr>
+            <w:rPr>
+              <w:b/>
+              <w:lang w:val="es-ES"/>
+            </w:rPr>
+          </w:pPr>
+          <w:r>
+            <w:rPr>
+              <w:lang w:val="es-ES" w:eastAsia="es-CO"/>
+            </w:rPr>
+            <w:t xml:space="preserve">                </w:t>
+          </w:r>
+          <w:r>
+            <w:t>Ubicación de Trampas</w:t>
+          </w:r>
+          <w:r>
+            <w:t xml:space="preserve">   </w:t>
+          </w:r>
+          <w:r>
+            <w:ptab w:relativeTo="margin" w:alignment="right" w:leader="dot"/>
+          </w:r>
+          <w:r>
+            <w:rPr>
+              <w:b/>
+              <w:lang w:val="es-ES"/>
+            </w:rPr>
+            <w:t>25</w:t>
+          </w:r>
+        </w:p>
+        <w:p>
+          <w:pPr>
+            <w:rPr>
+              <w:b/>
+              <w:lang w:val="es-ES"/>
+            </w:rPr>
+          </w:pPr>
+          <w:r>
+            <w:rPr>
+              <w:b/>
+              <w:lang w:val="es-ES"/>
+            </w:rPr>
+            <w:tab/>
+            <w:t xml:space="preserve">        </w:t>
+          </w:r>
+          <w:r>
+            <w:t>Consultar trampeos registrados</w:t>
+          </w:r>
+          <w:r>
+            <w:t xml:space="preserve">   </w:t>
+          </w:r>
+          <w:r>
+            <w:ptab w:relativeTo="margin" w:alignment="right" w:leader="dot"/>
+          </w:r>
+          <w:r>
+            <w:rPr>
+              <w:b/>
+              <w:lang w:val="es-ES"/>
+            </w:rPr>
+            <w:t>26</w:t>
+          </w:r>
+        </w:p>
+        <w:p>
+          <w:pPr>
+            <w:rPr>
+              <w:b/>
+              <w:lang w:val="es-ES"/>
+            </w:rPr>
+          </w:pPr>
+          <w:r>
+            <w:rPr>
+              <w:b/>
+              <w:lang w:val="es-ES"/>
+            </w:rPr>
+            <w:tab/>
+            <w:t xml:space="preserve">        </w:t>
+          </w:r>
+          <w:r>
+            <w:t>Registrar un nuevo trampeo</w:t>
+          </w:r>
+          <w:r>
+            <w:t xml:space="preserve">   </w:t>
+          </w:r>
+          <w:r>
+            <w:ptab w:relativeTo="margin" w:alignment="right" w:leader="dot"/>
+          </w:r>
+          <w:r>
+            <w:rPr>
+              <w:b/>
+              <w:lang w:val="es-ES"/>
+            </w:rPr>
+            <w:t>26</w:t>
+          </w:r>
+        </w:p>
+        <w:p>
+          <w:pPr>
+            <w:rPr>
+              <w:b/>
+            </w:rPr>
+          </w:pPr>
+          <w:r>
+            <w:rPr>
+              <w:b/>
+              <w:lang w:val="es-ES"/>
+            </w:rPr>
+            <w:tab/>
+            <w:t xml:space="preserve">        </w:t>
+          </w:r>
+          <w:r>
+            <w:t>Actualizar un registro de trampeo</w:t>
+          </w:r>
+          <w:r>
+            <w:t xml:space="preserve">   </w:t>
+          </w:r>
+          <w:r>
+            <w:ptab w:relativeTo="margin" w:alignment="right" w:leader="dot"/>
+          </w:r>
+          <w:r>
+            <w:rPr>
+              <w:b/>
+            </w:rPr>
+            <w:t>26</w:t>
+          </w:r>
+        </w:p>
+        <w:p>
+          <w:pPr>
+            <w:rPr>
+              <w:b/>
+              <w:lang w:val="es-ES"/>
+            </w:rPr>
+          </w:pPr>
+          <w:r>
+            <w:rPr>
+              <w:lang w:val="es-ES" w:eastAsia="es-CO"/>
+            </w:rPr>
+            <w:t xml:space="preserve">                </w:t>
+          </w:r>
+          <w:r>
+            <w:t>Registro de Capturas</w:t>
+          </w:r>
+          <w:r>
+            <w:t xml:space="preserve">   </w:t>
+          </w:r>
+          <w:r>
+            <w:ptab w:relativeTo="margin" w:alignment="right" w:leader="dot"/>
+          </w:r>
+          <w:r>
+            <w:rPr>
+              <w:b/>
+              <w:lang w:val="es-ES"/>
+            </w:rPr>
+            <w:t>27</w:t>
+          </w:r>
+        </w:p>
+        <w:p>
+          <w:pPr>
+            <w:rPr>
+              <w:b/>
+              <w:lang w:val="es-ES"/>
+            </w:rPr>
+          </w:pPr>
+          <w:r>
+            <w:rPr>
+              <w:b/>
+              <w:lang w:val="es-ES"/>
+            </w:rPr>
+            <w:tab/>
+            <w:t xml:space="preserve">        </w:t>
+          </w:r>
+          <w:r>
+            <w:t>Consultar capturas registrada</w:t>
+          </w:r>
+          <w:r>
+            <w:t xml:space="preserve">s   </w:t>
+          </w:r>
+          <w:r>
+            <w:ptab w:relativeTo="margin" w:alignment="right" w:leader="dot"/>
+          </w:r>
+          <w:r>
+            <w:rPr>
+              <w:b/>
+              <w:lang w:val="es-ES"/>
+            </w:rPr>
+            <w:t>27</w:t>
+          </w:r>
+        </w:p>
+        <w:p>
+          <w:pPr>
+            <w:rPr>
+              <w:b/>
+              <w:lang w:val="es-ES"/>
+            </w:rPr>
+          </w:pPr>
+          <w:r>
+            <w:rPr>
+              <w:b/>
+              <w:lang w:val="es-ES"/>
+            </w:rPr>
+            <w:tab/>
+            <w:t xml:space="preserve">        </w:t>
+          </w:r>
+          <w:r>
+            <w:t>Registrar una nueva captura</w:t>
+          </w:r>
+          <w:r>
+            <w:t xml:space="preserve">   </w:t>
+          </w:r>
+          <w:r>
+            <w:ptab w:relativeTo="margin" w:alignment="right" w:leader="dot"/>
+          </w:r>
+          <w:r>
+            <w:rPr>
+              <w:b/>
+              <w:lang w:val="es-ES"/>
+            </w:rPr>
+            <w:t>28</w:t>
+          </w:r>
+        </w:p>
+        <w:p>
+          <w:pPr>
+            <w:rPr>
+              <w:b/>
+              <w:lang w:val="es-ES"/>
+            </w:rPr>
+          </w:pPr>
+          <w:r>
+            <w:rPr>
+              <w:lang w:val="es-ES" w:eastAsia="es-CO"/>
+            </w:rPr>
+            <w:t xml:space="preserve">                </w:t>
+          </w:r>
+          <w:r>
+            <w:t>Inspección de Predios</w:t>
+          </w:r>
+          <w:r>
+            <w:t xml:space="preserve">   </w:t>
+          </w:r>
+          <w:r>
+            <w:ptab w:relativeTo="margin" w:alignment="right" w:leader="dot"/>
+          </w:r>
+          <w:r>
+            <w:rPr>
+              <w:b/>
+              <w:lang w:val="es-ES"/>
+            </w:rPr>
+            <w:t>29</w:t>
+          </w:r>
+        </w:p>
+        <w:p>
+          <w:pPr>
+            <w:rPr>
+              <w:b/>
+              <w:lang w:val="es-ES"/>
+            </w:rPr>
+          </w:pPr>
+          <w:r>
+            <w:rPr>
+              <w:b/>
+              <w:lang w:val="es-ES"/>
+            </w:rPr>
+            <w:tab/>
+            <w:t xml:space="preserve">        </w:t>
+          </w:r>
+          <w:r>
+            <w:t>Consultar inspecciones registradas</w:t>
+          </w:r>
+          <w:r>
+            <w:t xml:space="preserve">   </w:t>
+          </w:r>
+          <w:r>
+            <w:ptab w:relativeTo="margin" w:alignment="right" w:leader="dot"/>
+          </w:r>
+          <w:r>
+            <w:rPr>
+              <w:b/>
+              <w:lang w:val="es-ES"/>
+            </w:rPr>
+            <w:t>29</w:t>
+          </w:r>
+        </w:p>
+        <w:p>
+          <w:pPr>
+            <w:rPr>
+              <w:b/>
+              <w:lang w:val="es-ES"/>
+            </w:rPr>
+          </w:pPr>
+          <w:r>
+            <w:rPr>
+              <w:b/>
+              <w:lang w:val="es-ES"/>
+            </w:rPr>
+            <w:tab/>
+            <w:t xml:space="preserve">        </w:t>
+          </w:r>
+          <w:r>
+            <w:t>Registrar un nuevo inspección</w:t>
+          </w:r>
+          <w:r>
+            <w:t xml:space="preserve">   </w:t>
+          </w:r>
+          <w:r>
+            <w:ptab w:relativeTo="margin" w:alignment="right" w:leader="dot"/>
+          </w:r>
+          <w:r>
+            <w:rPr>
+              <w:b/>
+              <w:lang w:val="es-ES"/>
+            </w:rPr>
+            <w:t>30</w:t>
+          </w:r>
+        </w:p>
+        <w:p>
+          <w:pPr>
+            <w:rPr>
+              <w:b/>
+              <w:lang w:val="es-ES"/>
+            </w:rPr>
+          </w:pPr>
+          <w:r>
+            <w:rPr>
+              <w:lang w:val="es-ES" w:eastAsia="es-CO"/>
+            </w:rPr>
+            <w:t xml:space="preserve">                </w:t>
+          </w:r>
+          <w:r>
+            <w:t>Gestión de A</w:t>
+          </w:r>
+          <w:r>
+            <w:t>lertas</w:t>
+          </w:r>
+          <w:r>
+            <w:t xml:space="preserve">   </w:t>
+          </w:r>
+          <w:r>
+            <w:ptab w:relativeTo="margin" w:alignment="right" w:leader="dot"/>
+          </w:r>
+          <w:r>
+            <w:rPr>
+              <w:b/>
+              <w:lang w:val="es-ES"/>
+            </w:rPr>
+            <w:t>31</w:t>
+          </w:r>
+        </w:p>
+        <w:p>
+          <w:pPr>
+            <w:rPr>
+              <w:b/>
+              <w:lang w:val="es-ES"/>
+            </w:rPr>
+          </w:pPr>
+          <w:r>
+            <w:rPr>
+              <w:b/>
+              <w:lang w:val="es-ES"/>
+            </w:rPr>
+            <w:tab/>
+            <w:t xml:space="preserve">        </w:t>
+          </w:r>
+          <w:r>
+            <w:t>Consultar alertas registrada</w:t>
+          </w:r>
+          <w:r>
+            <w:t xml:space="preserve">s   </w:t>
+          </w:r>
+          <w:r>
+            <w:ptab w:relativeTo="margin" w:alignment="right" w:leader="dot"/>
+          </w:r>
+          <w:r>
+            <w:rPr>
+              <w:b/>
+              <w:lang w:val="es-ES"/>
+            </w:rPr>
+            <w:t>31</w:t>
+          </w:r>
+        </w:p>
+        <w:p>
+          <w:pPr>
+            <w:rPr>
+              <w:b/>
+              <w:lang w:val="es-ES"/>
+            </w:rPr>
+          </w:pPr>
+          <w:r>
+            <w:rPr>
+              <w:b/>
+              <w:lang w:val="es-ES"/>
+            </w:rPr>
+            <w:tab/>
+            <w:t xml:space="preserve">        </w:t>
+          </w:r>
+          <w:r>
+            <w:t>Registrar una nueva alerta</w:t>
+          </w:r>
+          <w:r>
+            <w:t xml:space="preserve">   </w:t>
+          </w:r>
+          <w:r>
+            <w:ptab w:relativeTo="margin" w:alignment="right" w:leader="dot"/>
+          </w:r>
+          <w:r>
+            <w:rPr>
+              <w:b/>
+              <w:lang w:val="es-ES"/>
+            </w:rPr>
+            <w:t>32</w:t>
+          </w:r>
+        </w:p>
+        <w:p>
+          <w:pPr>
+            <w:pStyle w:val="TDC3"/>
+            <w:ind w:left="0"/>
+            <w:rPr>
+              <w:b/>
+              <w:lang w:val="es-ES"/>
+            </w:rPr>
+          </w:pPr>
+          <w:r>
+            <w:t xml:space="preserve">           Perfil de usuario</w:t>
+          </w:r>
+          <w:r>
+            <w:t xml:space="preserve">   </w:t>
+          </w:r>
+          <w:r>
+            <w:ptab w:relativeTo="margin" w:alignment="right" w:leader="dot"/>
+          </w:r>
+          <w:r>
+            <w:rPr>
+              <w:b/>
+              <w:lang w:val="es-ES"/>
+            </w:rPr>
+            <w:t>37</w:t>
+          </w:r>
+        </w:p>
+        <w:p>
+          <w:pPr>
+            <w:rPr>
+              <w:b/>
+              <w:lang w:val="es-ES"/>
+            </w:rPr>
+          </w:pPr>
+          <w:r>
+            <w:rPr>
+              <w:lang w:val="es-ES" w:eastAsia="es-CO"/>
+            </w:rPr>
+            <w:t xml:space="preserve">                </w:t>
+          </w:r>
+          <w:r>
+            <w:t>Pantalla de datos de usuario</w:t>
+          </w:r>
+          <w:r>
+            <w:t xml:space="preserve">   </w:t>
+          </w:r>
+          <w:r>
+            <w:ptab w:relativeTo="margin" w:alignment="right" w:leader="dot"/>
+          </w:r>
+          <w:r>
+            <w:rPr>
+              <w:b/>
+              <w:lang w:val="es-ES"/>
+            </w:rPr>
+            <w:t>37</w:t>
+          </w:r>
+        </w:p>
+        <w:p>
+          <w:pPr>
+            <w:rPr>
+              <w:b/>
+              <w:lang w:val="es-ES"/>
+            </w:rPr>
+          </w:pPr>
+          <w:r>
+            <w:rPr>
+              <w:lang w:val="es-ES" w:eastAsia="es-CO"/>
+            </w:rPr>
+            <w:t xml:space="preserve">                </w:t>
+          </w:r>
+          <w:r>
+            <w:t>Cambiar la contraseña de usuario</w:t>
+          </w:r>
+          <w:r>
+            <w:t xml:space="preserve">   </w:t>
+          </w:r>
+          <w:r>
+            <w:ptab w:relativeTo="margin" w:alignment="right" w:leader="dot"/>
+          </w:r>
+          <w:r>
+            <w:rPr>
+              <w:b/>
+              <w:lang w:val="es-ES"/>
+            </w:rPr>
+            <w:t>38</w:t>
+          </w:r>
+        </w:p>
+        <w:p>
+          <w:pPr>
+            <w:rPr>
+              <w:b/>
+              <w:lang w:val="es-ES"/>
+            </w:rPr>
+          </w:pPr>
+          <w:r>
+            <w:rPr>
+              <w:lang w:val="es-ES" w:eastAsia="es-CO"/>
+            </w:rPr>
+            <w:t xml:space="preserve">                </w:t>
+          </w:r>
+          <w:r>
+            <w:t>Actualizar datos de usuario</w:t>
+          </w:r>
+          <w:r>
+            <w:t xml:space="preserve">   </w:t>
+          </w:r>
+          <w:r>
+            <w:ptab w:relativeTo="margin" w:alignment="right" w:leader="dot"/>
+          </w:r>
+          <w:r>
+            <w:rPr>
+              <w:b/>
+              <w:lang w:val="es-ES"/>
+            </w:rPr>
+            <w:t>39</w:t>
+          </w:r>
+        </w:p>
+        <w:p>
+          <w:pPr>
+            <w:pStyle w:val="TDC3"/>
+            <w:ind w:left="0"/>
+            <w:rPr>
+              <w:b/>
+              <w:lang w:val="es-ES"/>
+            </w:rPr>
+          </w:pPr>
+          <w:r>
+            <w:t xml:space="preserve">           Contacto</w:t>
+          </w:r>
+          <w:r>
+            <w:t xml:space="preserve">   </w:t>
+          </w:r>
+          <w:r>
+            <w:ptab w:relativeTo="margin" w:alignment="right" w:leader="dot"/>
+          </w:r>
+          <w:r>
+            <w:rPr>
+              <w:b/>
+              <w:lang w:val="es-ES"/>
+            </w:rPr>
+            <w:t>40</w:t>
+          </w:r>
+        </w:p>
+        <w:p>
+          <w:pPr>
+            <w:rPr>
+              <w:b/>
+              <w:lang w:val="es-ES"/>
+            </w:rPr>
+          </w:pPr>
+        </w:p>
       </w:sdtContent>
     </w:sdt>
+    <w:bookmarkEnd w:id="0"/>
     <w:p/>
     <w:sectPr>
       <w:pgSz w:w="12240" w:h="15840" w:code="1"/>
@@ -1895,7 +2454,7 @@
 </file>
 
 <file path=customXml/itemProps1.xml><?xml version="1.0" encoding="utf-8"?>
-<ds:datastoreItem xmlns:ds="http://schemas.openxmlformats.org/officeDocument/2006/customXml" ds:itemID="{EF9FCEBD-FAA3-41C3-A572-F1704ADB20F2}">
+<ds:datastoreItem xmlns:ds="http://schemas.openxmlformats.org/officeDocument/2006/customXml" ds:itemID="{85FB3565-CF37-40C9-8AEE-164B040BCBD2}">
   <ds:schemaRefs>
     <ds:schemaRef ds:uri="http://schemas.openxmlformats.org/officeDocument/2006/bibliography"/>
   </ds:schemaRefs>

</xml_diff>